<commit_message>
Update source file Af CrisisText Video Scripts (Political).docx
</commit_message>
<xml_diff>
--- a/translations/parent_text_crisis_afghanistan/en/Af CrisisText Video Scripts (Political).docx
+++ b/translations/parent_text_crisis_afghanistan/en/Af CrisisText Video Scripts (Political).docx
@@ -926,61 +926,6 @@
               <w:t xml:space="preserve">Traffickers are people who lie or pretend to be friendly to trick children into going with them or doing things they don’t want to do. </w:t>
             </w:r>
           </w:p>
-          <w:p>
-            <w:pPr>
-              <w:spacing w:line="240" w:lineRule="auto"/>
-              <w:rPr/>
-            </w:pPr>
-            <w:r>
-              <w:rPr>
-                <w:rtl w:val="0"/>
-              </w:rPr>
-            </w:r>
-          </w:p>
-          <w:p>
-            <w:pPr>
-              <w:spacing w:line="240" w:lineRule="auto"/>
-              <w:rPr/>
-            </w:pPr>
-            <w:r>
-              <w:rPr>
-                <w:rtl w:val="0"/>
-              </w:rPr>
-            </w:r>
-          </w:p>
-          <w:p>
-            <w:pPr>
-              <w:spacing w:line="240" w:lineRule="auto"/>
-              <w:rPr/>
-            </w:pPr>
-            <w:r>
-              <w:rPr>
-                <w:rtl w:val="0"/>
-              </w:rPr>
-            </w:r>
-          </w:p>
-          <w:p>
-            <w:pPr>
-              <w:spacing w:line="240" w:lineRule="auto"/>
-              <w:rPr/>
-            </w:pPr>
-            <w:r>
-              <w:rPr>
-                <w:rtl w:val="0"/>
-              </w:rPr>
-            </w:r>
-          </w:p>
-          <w:p>
-            <w:pPr>
-              <w:spacing w:line="240" w:lineRule="auto"/>
-              <w:rPr/>
-            </w:pPr>
-            <w:r>
-              <w:rPr>
-                <w:rtl w:val="0"/>
-              </w:rPr>
-            </w:r>
-          </w:p>
         </w:tc>
         <w:tc>
           <w:tcPr>
@@ -1034,92 +979,6 @@
                 <w:rtl w:val="0"/>
               </w:rPr>
               <w:t xml:space="preserve">Lie and pretend to be friendly </w:t>
-            </w:r>
-          </w:p>
-          <w:p>
-            <w:pPr>
-              <w:rPr/>
-            </w:pPr>
-            <w:r>
-              <w:rPr>
-                <w:rtl w:val="0"/>
-              </w:rPr>
-            </w:r>
-          </w:p>
-          <w:p>
-            <w:pPr>
-              <w:rPr/>
-            </w:pPr>
-            <w:r>
-              <w:rPr>
-                <w:rtl w:val="0"/>
-              </w:rPr>
-              <w:t xml:space="preserve">They get children to go with them or do things they don’t want to do.</w:t>
-            </w:r>
-            <w:r>
-              <w:rPr>
-                <w:rtl w:val="0"/>
-              </w:rPr>
-            </w:r>
-          </w:p>
-          <w:p>
-            <w:pPr>
-              <w:rPr/>
-            </w:pPr>
-            <w:r>
-              <w:rPr>
-                <w:rtl w:val="0"/>
-              </w:rPr>
-            </w:r>
-          </w:p>
-          <w:p>
-            <w:pPr>
-              <w:rPr/>
-            </w:pPr>
-            <w:r>
-              <w:rPr>
-                <w:rtl w:val="0"/>
-              </w:rPr>
-            </w:r>
-          </w:p>
-          <w:p>
-            <w:pPr>
-              <w:rPr/>
-            </w:pPr>
-            <w:r>
-              <w:rPr>
-                <w:rtl w:val="0"/>
-              </w:rPr>
-            </w:r>
-          </w:p>
-          <w:p>
-            <w:pPr>
-              <w:rPr/>
-            </w:pPr>
-            <w:r>
-              <w:rPr>
-                <w:rtl w:val="0"/>
-              </w:rPr>
-            </w:r>
-          </w:p>
-          <w:p>
-            <w:pPr>
-              <w:rPr/>
-            </w:pPr>
-            <w:r>
-              <w:rPr>
-                <w:rtl w:val="0"/>
-              </w:rPr>
-            </w:r>
-          </w:p>
-          <w:p>
-            <w:pPr>
-              <w:rPr/>
-            </w:pPr>
-            <w:r>
-              <w:rPr>
-                <w:rtl w:val="0"/>
-              </w:rPr>
             </w:r>
           </w:p>
         </w:tc>
@@ -1991,7 +1850,7 @@
               <w:rPr>
                 <w:rtl w:val="0"/>
               </w:rPr>
-              <w:t xml:space="preserve">Spot signs that something is wrong </w:t>
+              <w:t xml:space="preserve">Spot signs that something might be wrong </w:t>
             </w:r>
           </w:p>
           <w:p>
@@ -2015,74 +1874,6 @@
                 <w:rtl w:val="0"/>
               </w:rPr>
               <w:t xml:space="preserve">Changes in mood or behaviour </w:t>
-            </w:r>
-          </w:p>
-          <w:p>
-            <w:pPr>
-              <w:widowControl w:val="0"/>
-              <w:rPr/>
-            </w:pPr>
-            <w:r>
-              <w:rPr>
-                <w:rtl w:val="0"/>
-              </w:rPr>
-            </w:r>
-          </w:p>
-          <w:p>
-            <w:pPr>
-              <w:widowControl w:val="0"/>
-              <w:rPr/>
-            </w:pPr>
-            <w:r>
-              <w:rPr>
-                <w:rtl w:val="0"/>
-              </w:rPr>
-              <w:t xml:space="preserve">Notice secretive  </w:t>
-            </w:r>
-          </w:p>
-          <w:p>
-            <w:pPr>
-              <w:widowControl w:val="0"/>
-              <w:rPr/>
-            </w:pPr>
-            <w:r>
-              <w:rPr>
-                <w:rtl w:val="0"/>
-              </w:rPr>
-            </w:r>
-          </w:p>
-          <w:p>
-            <w:pPr>
-              <w:widowControl w:val="0"/>
-              <w:rPr/>
-            </w:pPr>
-            <w:r>
-              <w:rPr>
-                <w:rtl w:val="0"/>
-              </w:rPr>
-              <w:t xml:space="preserve">Check in and show you care </w:t>
-            </w:r>
-          </w:p>
-          <w:p>
-            <w:pPr>
-              <w:widowControl w:val="0"/>
-              <w:rPr/>
-            </w:pPr>
-            <w:r>
-              <w:rPr>
-                <w:rtl w:val="0"/>
-              </w:rPr>
-            </w:r>
-          </w:p>
-          <w:p>
-            <w:pPr>
-              <w:widowControl w:val="0"/>
-              <w:rPr/>
-            </w:pPr>
-            <w:r>
-              <w:rPr>
-                <w:rtl w:val="0"/>
-              </w:rPr>
             </w:r>
           </w:p>
         </w:tc>

</xml_diff>